<commit_message>
Update assignment - red is executed;
</commit_message>
<xml_diff>
--- a/OOP-Teamwork-Assignment-June-2015.docx
+++ b/OOP-Teamwork-Assignment-June-2015.docx
@@ -620,11 +620,13 @@
         </w:numPr>
         <w:jc w:val="both"/>
         <w:rPr>
-          <w:lang w:val="en-US"/>
-        </w:rPr>
-      </w:pPr>
-      <w:r>
-        <w:rPr>
+          <w:color w:val="FF0000"/>
+          <w:lang w:val="en-US"/>
+        </w:rPr>
+      </w:pPr>
+      <w:r>
+        <w:rPr>
+          <w:color w:val="FF0000"/>
           <w:lang w:val="en-US"/>
         </w:rPr>
         <w:t xml:space="preserve">At least </w:t>
@@ -632,23 +634,17 @@
       <w:r>
         <w:rPr>
           <w:b/>
+          <w:color w:val="FF0000"/>
           <w:lang w:val="en-US"/>
         </w:rPr>
         <w:t>1 exception class</w:t>
       </w:r>
       <w:r>
         <w:rPr>
-          <w:lang w:val="en-US"/>
-        </w:rPr>
-        <w:t xml:space="preserve"> (with usag</w:t>
-      </w:r>
-      <w:bookmarkStart w:id="0" w:name="_GoBack"/>
-      <w:bookmarkEnd w:id="0"/>
-      <w:r>
-        <w:rPr>
-          <w:lang w:val="en-US"/>
-        </w:rPr>
-        <w:t>e in your code)</w:t>
+          <w:color w:val="FF0000"/>
+          <w:lang w:val="en-US"/>
+        </w:rPr>
+        <w:t xml:space="preserve"> (with usage in your code)</w:t>
       </w:r>
     </w:p>
     <w:p>
@@ -677,6 +673,8 @@
         </w:rPr>
         <w:t>3 levels of depth in inheritance</w:t>
       </w:r>
+      <w:bookmarkStart w:id="0" w:name="_GoBack"/>
+      <w:bookmarkEnd w:id="0"/>
     </w:p>
     <w:p>
       <w:pPr>
@@ -2915,7 +2913,7 @@
                               <w:szCs w:val="18"/>
                               <w:lang w:val="en-US"/>
                             </w:rPr>
-                            <w:t>2</w:t>
+                            <w:t>1</w:t>
                           </w:r>
                           <w:r>
                             <w:rPr>
@@ -3048,7 +3046,7 @@
                         <w:szCs w:val="18"/>
                         <w:lang w:val="en-US"/>
                       </w:rPr>
-                      <w:t>2</w:t>
+                      <w:t>1</w:t>
                     </w:r>
                     <w:r>
                       <w:rPr>
@@ -4475,7 +4473,7 @@
         </mc:Choice>
         <mc:Fallback>
           <w:pict>
-            <v:line w14:anchorId="00CD6290" id="Straight Connector 1" o:spid="_x0000_s1026" style="position:absolute;flip:y;z-index:251661312;visibility:visible;mso-wrap-style:square;mso-width-percent:0;mso-height-percent:0;mso-wrap-distance-left:9pt;mso-wrap-distance-top:0;mso-wrap-distance-right:9pt;mso-wrap-distance-bottom:0;mso-position-horizontal:absolute;mso-position-horizontal-relative:text;mso-position-vertical:absolute;mso-position-vertical-relative:text;mso-width-percent:0;mso-height-percent:0;mso-width-relative:margin;mso-height-relative:margin" from="-.35pt,11.2pt" to="520.45pt,11.2pt" o:gfxdata="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" strokecolor="#f37123" strokeweight="1pt">
+            <v:line w14:anchorId="41DC02FC" id="Straight Connector 1" o:spid="_x0000_s1026" style="position:absolute;flip:y;z-index:251661312;visibility:visible;mso-wrap-style:square;mso-width-percent:0;mso-height-percent:0;mso-wrap-distance-left:9pt;mso-wrap-distance-top:0;mso-wrap-distance-right:9pt;mso-wrap-distance-bottom:0;mso-position-horizontal:absolute;mso-position-horizontal-relative:text;mso-position-vertical:absolute;mso-position-vertical-relative:text;mso-width-percent:0;mso-height-percent:0;mso-width-relative:margin;mso-height-relative:margin" from="-.35pt,11.2pt" to="520.45pt,11.2pt" o:gfxdata="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" strokecolor="#f37123" strokeweight="1pt">
               <v:stroke endcap="round"/>
             </v:line>
           </w:pict>
@@ -7887,7 +7885,7 @@
 </file>
 
 <file path=customXml/itemProps1.xml><?xml version="1.0" encoding="utf-8"?>
-<ds:datastoreItem xmlns:ds="http://schemas.openxmlformats.org/officeDocument/2006/customXml" ds:itemID="{CE37CFA8-2DAC-4C12-9CE0-BB46349B4934}">
+<ds:datastoreItem xmlns:ds="http://schemas.openxmlformats.org/officeDocument/2006/customXml" ds:itemID="{211FCD5E-F0D7-42CE-A8F2-836D2BD4BC6A}">
   <ds:schemaRefs>
     <ds:schemaRef ds:uri="http://schemas.openxmlformats.org/officeDocument/2006/bibliography"/>
   </ds:schemaRefs>

</xml_diff>

<commit_message>
change little InvadersAttack and Assignment.docx
</commit_message>
<xml_diff>
--- a/OOP-Teamwork-Assignment-June-2015.docx
+++ b/OOP-Teamwork-Assignment-June-2015.docx
@@ -673,8 +673,6 @@
         </w:rPr>
         <w:t>3 levels of depth in inheritance</w:t>
       </w:r>
-      <w:bookmarkStart w:id="0" w:name="_GoBack"/>
-      <w:bookmarkEnd w:id="0"/>
     </w:p>
     <w:p>
       <w:pPr>
@@ -686,11 +684,13 @@
         <w:jc w:val="both"/>
         <w:rPr>
           <w:b/>
-          <w:lang w:val="en-US"/>
-        </w:rPr>
-      </w:pPr>
-      <w:r>
-        <w:rPr>
+          <w:color w:val="FF0000"/>
+          <w:lang w:val="en-US"/>
+        </w:rPr>
+      </w:pPr>
+      <w:r>
+        <w:rPr>
+          <w:color w:val="FF0000"/>
           <w:lang w:val="en-US"/>
         </w:rPr>
         <w:t xml:space="preserve">At least </w:t>
@@ -698,12 +698,14 @@
       <w:r>
         <w:rPr>
           <w:b/>
+          <w:color w:val="FF0000"/>
           <w:lang w:val="en-US"/>
         </w:rPr>
         <w:t>1 polymorphism</w:t>
       </w:r>
       <w:r>
         <w:rPr>
+          <w:color w:val="FF0000"/>
           <w:lang w:val="en-US"/>
         </w:rPr>
         <w:t xml:space="preserve"> usage</w:t>
@@ -962,11 +964,13 @@
       <w:pPr>
         <w:jc w:val="both"/>
         <w:rPr>
-          <w:lang w:val="en-US"/>
-        </w:rPr>
-      </w:pPr>
-      <w:r>
-        <w:rPr>
+          <w:color w:val="FF0000"/>
+          <w:lang w:val="en-US"/>
+        </w:rPr>
+      </w:pPr>
+      <w:r>
+        <w:rPr>
+          <w:color w:val="FF0000"/>
           <w:lang w:val="en-US"/>
         </w:rPr>
         <w:t xml:space="preserve">You are </w:t>
@@ -974,24 +978,28 @@
       <w:r>
         <w:rPr>
           <w:b/>
+          <w:color w:val="FF0000"/>
           <w:lang w:val="en-US"/>
         </w:rPr>
         <w:t>NOT allowed</w:t>
       </w:r>
       <w:r>
         <w:rPr>
+          <w:color w:val="FF0000"/>
           <w:lang w:val="en-US"/>
         </w:rPr>
         <w:t xml:space="preserve"> to </w:t>
       </w:r>
       <w:r>
         <w:rPr>
+          <w:color w:val="FF0000"/>
           <w:lang w:val="en-US"/>
         </w:rPr>
         <w:t>copy / paste an existing project from Internet</w:t>
       </w:r>
       <w:r>
         <w:rPr>
+          <w:color w:val="FF0000"/>
           <w:lang w:val="en-US"/>
         </w:rPr>
         <w:t>.</w:t>
@@ -1011,6 +1019,8 @@
         </w:rPr>
         <w:t>Game Description</w:t>
       </w:r>
+      <w:bookmarkStart w:id="0" w:name="_GoBack"/>
+      <w:bookmarkEnd w:id="0"/>
     </w:p>
     <w:p>
       <w:pPr>
@@ -2913,7 +2923,7 @@
                               <w:szCs w:val="18"/>
                               <w:lang w:val="en-US"/>
                             </w:rPr>
-                            <w:t>1</w:t>
+                            <w:t>2</w:t>
                           </w:r>
                           <w:r>
                             <w:rPr>
@@ -3046,7 +3056,7 @@
                         <w:szCs w:val="18"/>
                         <w:lang w:val="en-US"/>
                       </w:rPr>
-                      <w:t>1</w:t>
+                      <w:t>2</w:t>
                     </w:r>
                     <w:r>
                       <w:rPr>
@@ -4473,7 +4483,7 @@
         </mc:Choice>
         <mc:Fallback>
           <w:pict>
-            <v:line w14:anchorId="41DC02FC" id="Straight Connector 1" o:spid="_x0000_s1026" style="position:absolute;flip:y;z-index:251661312;visibility:visible;mso-wrap-style:square;mso-width-percent:0;mso-height-percent:0;mso-wrap-distance-left:9pt;mso-wrap-distance-top:0;mso-wrap-distance-right:9pt;mso-wrap-distance-bottom:0;mso-position-horizontal:absolute;mso-position-horizontal-relative:text;mso-position-vertical:absolute;mso-position-vertical-relative:text;mso-width-percent:0;mso-height-percent:0;mso-width-relative:margin;mso-height-relative:margin" from="-.35pt,11.2pt" to="520.45pt,11.2pt" o:gfxdata="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" strokecolor="#f37123" strokeweight="1pt">
+            <v:line w14:anchorId="091EB4CB" id="Straight Connector 1" o:spid="_x0000_s1026" style="position:absolute;flip:y;z-index:251661312;visibility:visible;mso-wrap-style:square;mso-width-percent:0;mso-height-percent:0;mso-wrap-distance-left:9pt;mso-wrap-distance-top:0;mso-wrap-distance-right:9pt;mso-wrap-distance-bottom:0;mso-position-horizontal:absolute;mso-position-horizontal-relative:text;mso-position-vertical:absolute;mso-position-vertical-relative:text;mso-width-percent:0;mso-height-percent:0;mso-width-relative:margin;mso-height-relative:margin" from="-.35pt,11.2pt" to="520.45pt,11.2pt" o:gfxdata="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" strokecolor="#f37123" strokeweight="1pt">
               <v:stroke endcap="round"/>
             </v:line>
           </w:pict>
@@ -4628,7 +4638,7 @@
                           <wp:extent cx="1360800" cy="439200"/>
                           <wp:effectExtent l="0" t="0" r="0" b="0"/>
                           <wp:docPr id="71" name="Picture 71" title="Software University Foundation - logo">
-                            <a:hlinkClick xmlns:a="http://schemas.openxmlformats.org/drawingml/2006/main" r:id="rId1"/>
+                            <a:hlinkClick xmlns:a="http://schemas.openxmlformats.org/drawingml/2006/main" r:id="rId22"/>
                           </wp:docPr>
                           <wp:cNvGraphicFramePr>
                             <a:graphicFrameLocks xmlns:a="http://schemas.openxmlformats.org/drawingml/2006/main"/>
@@ -7885,7 +7895,7 @@
 </file>
 
 <file path=customXml/itemProps1.xml><?xml version="1.0" encoding="utf-8"?>
-<ds:datastoreItem xmlns:ds="http://schemas.openxmlformats.org/officeDocument/2006/customXml" ds:itemID="{211FCD5E-F0D7-42CE-A8F2-836D2BD4BC6A}">
+<ds:datastoreItem xmlns:ds="http://schemas.openxmlformats.org/officeDocument/2006/customXml" ds:itemID="{D09140BE-7972-490D-91FA-26AC39C434E5}">
   <ds:schemaRefs>
     <ds:schemaRef ds:uri="http://schemas.openxmlformats.org/officeDocument/2006/bibliography"/>
   </ds:schemaRefs>

</xml_diff>

<commit_message>
we are ready with interfaces
</commit_message>
<xml_diff>
--- a/OOP-Teamwork-Assignment-June-2015.docx
+++ b/OOP-Teamwork-Assignment-June-2015.docx
@@ -510,6 +510,8 @@
         </w:rPr>
         <w:t>The game should implement the following object-oriented assets:</w:t>
       </w:r>
+      <w:bookmarkStart w:id="0" w:name="_GoBack"/>
+      <w:bookmarkEnd w:id="0"/>
     </w:p>
     <w:p>
       <w:pPr>
@@ -520,11 +522,13 @@
         </w:numPr>
         <w:jc w:val="both"/>
         <w:rPr>
-          <w:lang w:val="en-US"/>
-        </w:rPr>
-      </w:pPr>
-      <w:r>
-        <w:rPr>
+          <w:color w:val="FF0000"/>
+          <w:lang w:val="en-US"/>
+        </w:rPr>
+      </w:pPr>
+      <w:r>
+        <w:rPr>
+          <w:color w:val="FF0000"/>
           <w:lang w:val="en-US"/>
         </w:rPr>
         <w:t xml:space="preserve">At least </w:t>
@@ -532,12 +536,14 @@
       <w:r>
         <w:rPr>
           <w:b/>
+          <w:color w:val="FF0000"/>
           <w:lang w:val="en-US"/>
         </w:rPr>
         <w:t>5 interfaces</w:t>
       </w:r>
       <w:r>
         <w:rPr>
+          <w:color w:val="FF0000"/>
           <w:lang w:val="en-US"/>
         </w:rPr>
         <w:t xml:space="preserve"> (with one or more implementations)</w:t>
@@ -1019,8 +1025,6 @@
         </w:rPr>
         <w:t>Game Description</w:t>
       </w:r>
-      <w:bookmarkStart w:id="0" w:name="_GoBack"/>
-      <w:bookmarkEnd w:id="0"/>
     </w:p>
     <w:p>
       <w:pPr>
@@ -2923,7 +2927,7 @@
                               <w:szCs w:val="18"/>
                               <w:lang w:val="en-US"/>
                             </w:rPr>
-                            <w:t>2</w:t>
+                            <w:t>1</w:t>
                           </w:r>
                           <w:r>
                             <w:rPr>
@@ -3056,7 +3060,7 @@
                         <w:szCs w:val="18"/>
                         <w:lang w:val="en-US"/>
                       </w:rPr>
-                      <w:t>2</w:t>
+                      <w:t>1</w:t>
                     </w:r>
                     <w:r>
                       <w:rPr>
@@ -4483,7 +4487,7 @@
         </mc:Choice>
         <mc:Fallback>
           <w:pict>
-            <v:line w14:anchorId="091EB4CB" id="Straight Connector 1" o:spid="_x0000_s1026" style="position:absolute;flip:y;z-index:251661312;visibility:visible;mso-wrap-style:square;mso-width-percent:0;mso-height-percent:0;mso-wrap-distance-left:9pt;mso-wrap-distance-top:0;mso-wrap-distance-right:9pt;mso-wrap-distance-bottom:0;mso-position-horizontal:absolute;mso-position-horizontal-relative:text;mso-position-vertical:absolute;mso-position-vertical-relative:text;mso-width-percent:0;mso-height-percent:0;mso-width-relative:margin;mso-height-relative:margin" from="-.35pt,11.2pt" to="520.45pt,11.2pt" o:gfxdata="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" strokecolor="#f37123" strokeweight="1pt">
+            <v:line w14:anchorId="5731CCCF" id="Straight Connector 1" o:spid="_x0000_s1026" style="position:absolute;flip:y;z-index:251661312;visibility:visible;mso-wrap-style:square;mso-width-percent:0;mso-height-percent:0;mso-wrap-distance-left:9pt;mso-wrap-distance-top:0;mso-wrap-distance-right:9pt;mso-wrap-distance-bottom:0;mso-position-horizontal:absolute;mso-position-horizontal-relative:text;mso-position-vertical:absolute;mso-position-vertical-relative:text;mso-width-percent:0;mso-height-percent:0;mso-width-relative:margin;mso-height-relative:margin" from="-.35pt,11.2pt" to="520.45pt,11.2pt" o:gfxdata="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" strokecolor="#f37123" strokeweight="1pt">
               <v:stroke endcap="round"/>
             </v:line>
           </w:pict>
@@ -4638,7 +4642,7 @@
                           <wp:extent cx="1360800" cy="439200"/>
                           <wp:effectExtent l="0" t="0" r="0" b="0"/>
                           <wp:docPr id="71" name="Picture 71" title="Software University Foundation - logo">
-                            <a:hlinkClick xmlns:a="http://schemas.openxmlformats.org/drawingml/2006/main" r:id="rId22"/>
+                            <a:hlinkClick xmlns:a="http://schemas.openxmlformats.org/drawingml/2006/main" r:id="rId1"/>
                           </wp:docPr>
                           <wp:cNvGraphicFramePr>
                             <a:graphicFrameLocks xmlns:a="http://schemas.openxmlformats.org/drawingml/2006/main"/>
@@ -7895,7 +7899,7 @@
 </file>
 
 <file path=customXml/itemProps1.xml><?xml version="1.0" encoding="utf-8"?>
-<ds:datastoreItem xmlns:ds="http://schemas.openxmlformats.org/officeDocument/2006/customXml" ds:itemID="{D09140BE-7972-490D-91FA-26AC39C434E5}">
+<ds:datastoreItem xmlns:ds="http://schemas.openxmlformats.org/officeDocument/2006/customXml" ds:itemID="{C5CBD31C-5DFB-4C61-BB4D-7913F9D26C3C}">
   <ds:schemaRefs>
     <ds:schemaRef ds:uri="http://schemas.openxmlformats.org/officeDocument/2006/bibliography"/>
   </ds:schemaRefs>

</xml_diff>

<commit_message>
Update assignment and other file
</commit_message>
<xml_diff>
--- a/OOP-Teamwork-Assignment-June-2015.docx
+++ b/OOP-Teamwork-Assignment-June-2015.docx
@@ -510,8 +510,6 @@
         </w:rPr>
         <w:t>The game should implement the following object-oriented assets:</w:t>
       </w:r>
-      <w:bookmarkStart w:id="0" w:name="_GoBack"/>
-      <w:bookmarkEnd w:id="0"/>
     </w:p>
     <w:p>
       <w:pPr>
@@ -594,11 +592,13 @@
         </w:numPr>
         <w:jc w:val="both"/>
         <w:rPr>
-          <w:lang w:val="en-US"/>
-        </w:rPr>
-      </w:pPr>
-      <w:r>
-        <w:rPr>
+          <w:color w:val="00B050"/>
+          <w:lang w:val="en-US"/>
+        </w:rPr>
+      </w:pPr>
+      <w:r>
+        <w:rPr>
+          <w:color w:val="00B050"/>
           <w:lang w:val="en-US"/>
         </w:rPr>
         <w:t xml:space="preserve">At least </w:t>
@@ -606,12 +606,14 @@
       <w:r>
         <w:rPr>
           <w:b/>
+          <w:color w:val="00B050"/>
           <w:lang w:val="en-US"/>
         </w:rPr>
         <w:t>3 abstract classes</w:t>
       </w:r>
       <w:r>
         <w:rPr>
+          <w:color w:val="00B050"/>
           <w:lang w:val="en-US"/>
         </w:rPr>
         <w:t xml:space="preserve"> (with inheritors)</w:t>
@@ -716,6 +718,8 @@
         </w:rPr>
         <w:t xml:space="preserve"> usage</w:t>
       </w:r>
+      <w:bookmarkStart w:id="0" w:name="_GoBack"/>
+      <w:bookmarkEnd w:id="0"/>
     </w:p>
     <w:p>
       <w:pPr>
@@ -2927,7 +2931,7 @@
                               <w:szCs w:val="18"/>
                               <w:lang w:val="en-US"/>
                             </w:rPr>
-                            <w:t>1</w:t>
+                            <w:t>2</w:t>
                           </w:r>
                           <w:r>
                             <w:rPr>
@@ -3060,7 +3064,7 @@
                         <w:szCs w:val="18"/>
                         <w:lang w:val="en-US"/>
                       </w:rPr>
-                      <w:t>1</w:t>
+                      <w:t>2</w:t>
                     </w:r>
                     <w:r>
                       <w:rPr>
@@ -4487,7 +4491,7 @@
         </mc:Choice>
         <mc:Fallback>
           <w:pict>
-            <v:line w14:anchorId="5731CCCF" id="Straight Connector 1" o:spid="_x0000_s1026" style="position:absolute;flip:y;z-index:251661312;visibility:visible;mso-wrap-style:square;mso-width-percent:0;mso-height-percent:0;mso-wrap-distance-left:9pt;mso-wrap-distance-top:0;mso-wrap-distance-right:9pt;mso-wrap-distance-bottom:0;mso-position-horizontal:absolute;mso-position-horizontal-relative:text;mso-position-vertical:absolute;mso-position-vertical-relative:text;mso-width-percent:0;mso-height-percent:0;mso-width-relative:margin;mso-height-relative:margin" from="-.35pt,11.2pt" to="520.45pt,11.2pt" o:gfxdata="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" strokecolor="#f37123" strokeweight="1pt">
+            <v:line w14:anchorId="1BB30D39" id="Straight Connector 1" o:spid="_x0000_s1026" style="position:absolute;flip:y;z-index:251661312;visibility:visible;mso-wrap-style:square;mso-width-percent:0;mso-height-percent:0;mso-wrap-distance-left:9pt;mso-wrap-distance-top:0;mso-wrap-distance-right:9pt;mso-wrap-distance-bottom:0;mso-position-horizontal:absolute;mso-position-horizontal-relative:text;mso-position-vertical:absolute;mso-position-vertical-relative:text;mso-width-percent:0;mso-height-percent:0;mso-width-relative:margin;mso-height-relative:margin" from="-.35pt,11.2pt" to="520.45pt,11.2pt" o:gfxdata="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" strokecolor="#f37123" strokeweight="1pt">
               <v:stroke endcap="round"/>
             </v:line>
           </w:pict>
@@ -7899,7 +7903,7 @@
 </file>
 
 <file path=customXml/itemProps1.xml><?xml version="1.0" encoding="utf-8"?>
-<ds:datastoreItem xmlns:ds="http://schemas.openxmlformats.org/officeDocument/2006/customXml" ds:itemID="{C5CBD31C-5DFB-4C61-BB4D-7913F9D26C3C}">
+<ds:datastoreItem xmlns:ds="http://schemas.openxmlformats.org/officeDocument/2006/customXml" ds:itemID="{4EEBC639-69C9-4D6C-882E-BC2080643E82}">
   <ds:schemaRefs>
     <ds:schemaRef ds:uri="http://schemas.openxmlformats.org/officeDocument/2006/bibliography"/>
   </ds:schemaRefs>

</xml_diff>